<commit_message>
syllabus and P1 updates
</commit_message>
<xml_diff>
--- a/P1_Getting_Started_With_Linux.docx
+++ b/P1_Getting_Started_With_Linux.docx
@@ -1,6 +1,6 @@
 
 <file path=word/document.xml><?xml version="1.0" encoding="utf-8"?>
-<w:document xmlns:wpc="http://schemas.microsoft.com/office/word/2010/wordprocessingCanvas" xmlns:cx="http://schemas.microsoft.com/office/drawing/2014/chartex" xmlns:cx1="http://schemas.microsoft.com/office/drawing/2015/9/8/chartex" xmlns:cx2="http://schemas.microsoft.com/office/drawing/2015/10/21/chartex" xmlns:cx3="http://schemas.microsoft.com/office/drawing/2016/5/9/chartex" xmlns:cx4="http://schemas.microsoft.com/office/drawing/2016/5/10/chartex" xmlns:cx5="http://schemas.microsoft.com/office/drawing/2016/5/11/chartex" xmlns:cx6="http://schemas.microsoft.com/office/drawing/2016/5/12/chartex" xmlns:cx7="http://schemas.microsoft.com/office/drawing/2016/5/13/chartex" xmlns:cx8="http://schemas.microsoft.com/office/drawing/2016/5/14/chartex" xmlns:mc="http://schemas.openxmlformats.org/markup-compatibility/2006" xmlns:aink="http://schemas.microsoft.com/office/drawing/2016/ink" xmlns:am3d="http://schemas.microsoft.com/office/drawing/2017/model3d" xmlns:o="urn:schemas-microsoft-com:office:office" xmlns:oel="http://schemas.microsoft.com/office/2019/extlst" xmlns:r="http://schemas.openxmlformats.org/officeDocument/2006/relationships" xmlns:m="http://schemas.openxmlformats.org/officeDocument/2006/math" xmlns:v="urn:schemas-microsoft-com:vml" xmlns:wp14="http://schemas.microsoft.com/office/word/2010/wordprocessingDrawing" xmlns:wp="http://schemas.openxmlformats.org/drawingml/2006/wordprocessingDrawing" xmlns:w10="urn:schemas-microsoft-com:office:word" xmlns:w="http://schemas.openxmlformats.org/wordprocessingml/2006/main" xmlns:w14="http://schemas.microsoft.com/office/word/2010/wordml" xmlns:w15="http://schemas.microsoft.com/office/word/2012/wordml" xmlns:w16cex="http://schemas.microsoft.com/office/word/2018/wordml/cex" xmlns:w16cid="http://schemas.microsoft.com/office/word/2016/wordml/cid" xmlns:w16="http://schemas.microsoft.com/office/word/2018/wordml" xmlns:w16sdtdh="http://schemas.microsoft.com/office/word/2020/wordml/sdtdatahash" xmlns:w16se="http://schemas.microsoft.com/office/word/2015/wordml/symex" xmlns:wpg="http://schemas.microsoft.com/office/word/2010/wordprocessingGroup" xmlns:wpi="http://schemas.microsoft.com/office/word/2010/wordprocessingInk" xmlns:wne="http://schemas.microsoft.com/office/word/2006/wordml" xmlns:wps="http://schemas.microsoft.com/office/word/2010/wordprocessingShape" mc:Ignorable="w14 w15 w16se w16cid w16 w16cex w16sdtdh wp14">
+<w:document xmlns:wpc="http://schemas.microsoft.com/office/word/2010/wordprocessingCanvas" xmlns:cx="http://schemas.microsoft.com/office/drawing/2014/chartex" xmlns:cx1="http://schemas.microsoft.com/office/drawing/2015/9/8/chartex" xmlns:cx2="http://schemas.microsoft.com/office/drawing/2015/10/21/chartex" xmlns:cx3="http://schemas.microsoft.com/office/drawing/2016/5/9/chartex" xmlns:cx4="http://schemas.microsoft.com/office/drawing/2016/5/10/chartex" xmlns:cx5="http://schemas.microsoft.com/office/drawing/2016/5/11/chartex" xmlns:cx6="http://schemas.microsoft.com/office/drawing/2016/5/12/chartex" xmlns:cx7="http://schemas.microsoft.com/office/drawing/2016/5/13/chartex" xmlns:cx8="http://schemas.microsoft.com/office/drawing/2016/5/14/chartex" xmlns:mc="http://schemas.openxmlformats.org/markup-compatibility/2006" xmlns:aink="http://schemas.microsoft.com/office/drawing/2016/ink" xmlns:am3d="http://schemas.microsoft.com/office/drawing/2017/model3d" xmlns:o="urn:schemas-microsoft-com:office:office" xmlns:oel="http://schemas.microsoft.com/office/2019/extlst" xmlns:r="http://schemas.openxmlformats.org/officeDocument/2006/relationships" xmlns:m="http://schemas.openxmlformats.org/officeDocument/2006/math" xmlns:v="urn:schemas-microsoft-com:vml" xmlns:wp14="http://schemas.microsoft.com/office/word/2010/wordprocessingDrawing" xmlns:wp="http://schemas.openxmlformats.org/drawingml/2006/wordprocessingDrawing" xmlns:w10="urn:schemas-microsoft-com:office:word" xmlns:w="http://schemas.openxmlformats.org/wordprocessingml/2006/main" xmlns:w14="http://schemas.microsoft.com/office/word/2010/wordml" xmlns:w15="http://schemas.microsoft.com/office/word/2012/wordml" xmlns:w16cex="http://schemas.microsoft.com/office/word/2018/wordml/cex" xmlns:w16cid="http://schemas.microsoft.com/office/word/2016/wordml/cid" xmlns:w16="http://schemas.microsoft.com/office/word/2018/wordml" xmlns:w16du="http://schemas.microsoft.com/office/word/2023/wordml/word16du" xmlns:w16sdtdh="http://schemas.microsoft.com/office/word/2020/wordml/sdtdatahash" xmlns:w16se="http://schemas.microsoft.com/office/word/2015/wordml/symex" xmlns:wpg="http://schemas.microsoft.com/office/word/2010/wordprocessingGroup" xmlns:wpi="http://schemas.microsoft.com/office/word/2010/wordprocessingInk" xmlns:wne="http://schemas.microsoft.com/office/word/2006/wordml" xmlns:wps="http://schemas.microsoft.com/office/word/2010/wordprocessingShape" mc:Ignorable="w14 w15 w16se w16cid w16 w16cex w16sdtdh w16du wp14">
   <w:body>
     <w:p>
       <w:pPr>
@@ -45,6 +45,122 @@
         </w:rPr>
         <w:t xml:space="preserve">: Getting started with Linux </w:t>
       </w:r>
+    </w:p>
+    <w:p>
+      <w:pPr>
+        <w:rPr>
+          <w:b/>
+        </w:rPr>
+      </w:pPr>
+      <w:r>
+        <w:rPr>
+          <w:b/>
+        </w:rPr>
+        <w:t>Project Information</w:t>
+      </w:r>
+      <w:r>
+        <w:rPr>
+          <w:b/>
+        </w:rPr>
+        <w:t>:</w:t>
+      </w:r>
+    </w:p>
+    <w:tbl>
+      <w:tblPr>
+        <w:tblStyle w:val="TableGrid"/>
+        <w:tblW w:w="0" w:type="auto"/>
+        <w:tblLook w:val="04A0" w:firstRow="1" w:lastRow="0" w:firstColumn="1" w:lastColumn="0" w:noHBand="0" w:noVBand="1"/>
+      </w:tblPr>
+      <w:tblGrid>
+        <w:gridCol w:w="2245"/>
+        <w:gridCol w:w="2700"/>
+      </w:tblGrid>
+      <w:tr>
+        <w:tc>
+          <w:tcPr>
+            <w:tcW w:w="2245" w:type="dxa"/>
+          </w:tcPr>
+          <w:p>
+            <w:pPr>
+              <w:rPr>
+                <w:bCs/>
+              </w:rPr>
+            </w:pPr>
+            <w:r>
+              <w:rPr>
+                <w:bCs/>
+              </w:rPr>
+              <w:t>Activity Points</w:t>
+            </w:r>
+          </w:p>
+        </w:tc>
+        <w:tc>
+          <w:tcPr>
+            <w:tcW w:w="2700" w:type="dxa"/>
+          </w:tcPr>
+          <w:p>
+            <w:pPr>
+              <w:rPr>
+                <w:bCs/>
+              </w:rPr>
+            </w:pPr>
+            <w:r>
+              <w:rPr>
+                <w:bCs/>
+              </w:rPr>
+              <w:t>1</w:t>
+            </w:r>
+          </w:p>
+        </w:tc>
+      </w:tr>
+      <w:tr>
+        <w:tc>
+          <w:tcPr>
+            <w:tcW w:w="2245" w:type="dxa"/>
+          </w:tcPr>
+          <w:p>
+            <w:pPr>
+              <w:rPr>
+                <w:bCs/>
+              </w:rPr>
+            </w:pPr>
+            <w:r>
+              <w:rPr>
+                <w:bCs/>
+              </w:rPr>
+              <w:t>Due Date</w:t>
+            </w:r>
+          </w:p>
+        </w:tc>
+        <w:tc>
+          <w:tcPr>
+            <w:tcW w:w="2700" w:type="dxa"/>
+          </w:tcPr>
+          <w:p>
+            <w:pPr>
+              <w:rPr>
+                <w:bCs/>
+              </w:rPr>
+            </w:pPr>
+            <w:r>
+              <w:rPr>
+                <w:bCs/>
+              </w:rPr>
+              <w:t>Monday of Week 4</w:t>
+            </w:r>
+          </w:p>
+        </w:tc>
+      </w:tr>
+    </w:tbl>
+    <w:p>
+      <w:pPr>
+        <w:pBdr>
+          <w:bottom w:val="single" w:sz="6" w:space="1" w:color="auto"/>
+        </w:pBdr>
+        <w:rPr>
+          <w:b/>
+        </w:rPr>
+      </w:pPr>
     </w:p>
     <w:p>
       <w:pPr>
@@ -270,27 +386,14 @@
         </w:pBdr>
       </w:pPr>
       <w:r>
+        <w:lastRenderedPageBreak/>
         <w:t xml:space="preserve">As part of your install, you will need to configure your install to connect to the Internet.  Remember, </w:t>
       </w:r>
       <w:r>
         <w:rPr>
           <w:b/>
         </w:rPr>
-        <w:t xml:space="preserve">there is no </w:t>
-      </w:r>
-      <w:proofErr w:type="spellStart"/>
-      <w:r>
-        <w:rPr>
-          <w:b/>
-        </w:rPr>
-        <w:t>dhcp</w:t>
-      </w:r>
-      <w:proofErr w:type="spellEnd"/>
-      <w:r>
-        <w:rPr>
-          <w:b/>
-        </w:rPr>
-        <w:t xml:space="preserve"> server yet to automatically give you an IP address.</w:t>
+        <w:t>there is no dhcp server yet to automatically give you an IP address.</w:t>
       </w:r>
       <w:r>
         <w:t xml:space="preserve"> (Later on in the semester, you will configure one.)  Instead, you will need to manually input values for IP address, netmask, gateway, and DNS servers.  Once you find out what these values are, you </w:t>
@@ -335,15 +438,7 @@
     </w:p>
     <w:p>
       <w:r>
-        <w:t>1. What are the /home, /var/www, /var/log, and /</w:t>
-      </w:r>
-      <w:proofErr w:type="spellStart"/>
-      <w:r>
-        <w:t>etc</w:t>
-      </w:r>
-      <w:proofErr w:type="spellEnd"/>
-      <w:r>
-        <w:t xml:space="preserve"> directories </w:t>
+        <w:t xml:space="preserve">1. What are the /home, /var/www, /var/log, and /etc directories </w:t>
       </w:r>
       <w:r>
         <w:t xml:space="preserve">used </w:t>
@@ -393,15 +488,7 @@
         <w:t xml:space="preserve"> –a mean</w:t>
       </w:r>
       <w:r>
-        <w:t xml:space="preserve">?)  Hidden files are files that begin with a </w:t>
-      </w:r>
-      <w:proofErr w:type="gramStart"/>
-      <w:r>
-        <w:t>"."  Please</w:t>
-      </w:r>
-      <w:proofErr w:type="gramEnd"/>
-      <w:r>
-        <w:t xml:space="preserve"> list </w:t>
+        <w:t xml:space="preserve">?)  Hidden files are files that begin with a "."  Please list </w:t>
       </w:r>
       <w:r>
         <w:t xml:space="preserve">your hidden files and give me an in-depth </w:t>
@@ -418,26 +505,13 @@
     </w:p>
     <w:p>
       <w:r>
-        <w:t>3. Linux package managers are important.  Ubuntu is a Debian-based distribution, so it uses the "apt" repository system with the "</w:t>
-      </w:r>
-      <w:proofErr w:type="spellStart"/>
-      <w:r>
-        <w:t>dpkg</w:t>
-      </w:r>
-      <w:proofErr w:type="spellEnd"/>
-      <w:r>
-        <w:t xml:space="preserve">" package manager.  </w:t>
+        <w:t xml:space="preserve">3. Linux package managers are important.  Ubuntu is a Debian-based distribution, so it uses the "apt" repository system with the "dpkg" package manager.  </w:t>
       </w:r>
       <w:r>
         <w:t xml:space="preserve">(Yes, it also uses snap, but please ignore that for now.)  </w:t>
       </w:r>
-      <w:proofErr w:type="gramStart"/>
-      <w:r>
-        <w:t>Please</w:t>
-      </w:r>
-      <w:proofErr w:type="gramEnd"/>
-      <w:r>
-        <w:t xml:space="preserve"> answer the following questions:</w:t>
+      <w:r>
+        <w:t>Please answer the following questions:</w:t>
       </w:r>
     </w:p>
     <w:p>
@@ -466,31 +540,7 @@
     </w:p>
     <w:p>
       <w:r>
-        <w:t xml:space="preserve">4. Linux uses a service called </w:t>
-      </w:r>
-      <w:proofErr w:type="spellStart"/>
-      <w:r>
-        <w:t>cron</w:t>
-      </w:r>
-      <w:proofErr w:type="spellEnd"/>
-      <w:r>
-        <w:t xml:space="preserve"> to run needed scripts over certain time intervals.  Please describe the </w:t>
-      </w:r>
-      <w:proofErr w:type="spellStart"/>
-      <w:r>
-        <w:t>cron</w:t>
-      </w:r>
-      <w:proofErr w:type="spellEnd"/>
-      <w:r>
-        <w:t xml:space="preserve"> jobs your server is running and when those jobs occur.  How would you add a new </w:t>
-      </w:r>
-      <w:proofErr w:type="spellStart"/>
-      <w:r>
-        <w:t>cron</w:t>
-      </w:r>
-      <w:proofErr w:type="spellEnd"/>
-      <w:r>
-        <w:t xml:space="preserve"> job?</w:t>
+        <w:t>4. Linux uses a service called cron to run needed scripts over certain time intervals.  Please describe the cron jobs your server is running and when those jobs occur.  How would you add a new cron job?</w:t>
       </w:r>
     </w:p>
     <w:p>
@@ -512,55 +562,7 @@
     </w:p>
     <w:p>
       <w:r>
-        <w:t>6. Take a look inside of /</w:t>
-      </w:r>
-      <w:proofErr w:type="spellStart"/>
-      <w:r>
-        <w:t>etc</w:t>
-      </w:r>
-      <w:proofErr w:type="spellEnd"/>
-      <w:r>
-        <w:t>/</w:t>
-      </w:r>
-      <w:proofErr w:type="spellStart"/>
-      <w:r>
-        <w:t>rc</w:t>
-      </w:r>
-      <w:proofErr w:type="spellEnd"/>
-      <w:r>
-        <w:t>[number</w:t>
-      </w:r>
-      <w:proofErr w:type="gramStart"/>
-      <w:r>
-        <w:t>].d</w:t>
-      </w:r>
-      <w:proofErr w:type="gramEnd"/>
-      <w:r>
-        <w:t xml:space="preserve">/.  All of the </w:t>
-      </w:r>
-      <w:proofErr w:type="spellStart"/>
-      <w:r>
-        <w:t>rc</w:t>
-      </w:r>
-      <w:proofErr w:type="spellEnd"/>
-      <w:r>
-        <w:t>[number</w:t>
-      </w:r>
-      <w:proofErr w:type="gramStart"/>
-      <w:r>
-        <w:t>].d</w:t>
-      </w:r>
-      <w:proofErr w:type="gramEnd"/>
-      <w:r>
-        <w:t xml:space="preserve"> directories contain start up and shut down scripts for services, where S="start" and K="kill" or "shutdown".  List and describe 5 different services that start up in the /</w:t>
-      </w:r>
-      <w:proofErr w:type="spellStart"/>
-      <w:r>
-        <w:t>etc</w:t>
-      </w:r>
-      <w:proofErr w:type="spellEnd"/>
-      <w:r>
-        <w:t>/rc2.d/ directory when the OS boots.</w:t>
+        <w:t>6. Take a look inside of /etc/rc[number].d/.  All of the rc[number].d directories contain start up and shut down scripts for services, where S="start" and K="kill" or "shutdown".  List and describe 5 different services that start up in the /etc/rc2.d/ directory when the OS boots.</w:t>
       </w:r>
     </w:p>
     <w:p>
@@ -573,6 +575,7 @@
         <w:rPr>
           <w:noProof/>
         </w:rPr>
+        <w:lastRenderedPageBreak/>
         <w:drawing>
           <wp:inline distT="0" distB="0" distL="0" distR="0" wp14:anchorId="025688DB" wp14:editId="4CCCDB47">
             <wp:extent cx="1304925" cy="933450"/>
@@ -611,37 +614,34 @@
       </w:r>
     </w:p>
     <w:p>
-      <w:r>
-        <w:t>Please tell me (1) what the permissions mean, (2) how you change them, and (3) what this permission string means: “</w:t>
-      </w:r>
-      <w:proofErr w:type="spellStart"/>
-      <w:r>
-        <w:t>drwxr</w:t>
-      </w:r>
-      <w:proofErr w:type="spellEnd"/>
-      <w:r>
-        <w:t>-</w:t>
-      </w:r>
-      <w:proofErr w:type="spellStart"/>
-      <w:r>
-        <w:t>xr</w:t>
-      </w:r>
-      <w:proofErr w:type="spellEnd"/>
-      <w:r>
-        <w:t>-x”.</w:t>
-      </w:r>
-    </w:p>
-    <w:p>
-      <w:pPr>
-        <w:rPr>
-          <w:b/>
-        </w:rPr>
-      </w:pPr>
-      <w:r>
-        <w:rPr>
-          <w:b/>
-        </w:rPr>
-        <w:lastRenderedPageBreak/>
+      <w:pPr>
+        <w:pBdr>
+          <w:bottom w:val="single" w:sz="6" w:space="1" w:color="auto"/>
+        </w:pBdr>
+      </w:pPr>
+      <w:r>
+        <w:t>Please tell me (1) what the permissions mean, (2) how you change them, and (3) what this permission string means: “drwxr-xr-x”.</w:t>
+      </w:r>
+    </w:p>
+    <w:p>
+      <w:pPr>
+        <w:pBdr>
+          <w:bottom w:val="single" w:sz="6" w:space="1" w:color="auto"/>
+        </w:pBdr>
+      </w:pPr>
+    </w:p>
+    <w:p>
+      <w:pPr>
+        <w:rPr>
+          <w:sz w:val="44"/>
+          <w:szCs w:val="44"/>
+        </w:rPr>
+      </w:pPr>
+      <w:r>
+        <w:rPr>
+          <w:sz w:val="44"/>
+          <w:szCs w:val="44"/>
+        </w:rPr>
         <w:t>Resources:</w:t>
       </w:r>
     </w:p>
@@ -676,19 +676,7 @@
           <w:rPr>
             <w:rStyle w:val="Hyperlink"/>
           </w:rPr>
-          <w:t>http://linuxcommand</w:t>
-        </w:r>
-        <w:r>
-          <w:rPr>
-            <w:rStyle w:val="Hyperlink"/>
-          </w:rPr>
-          <w:t>.</w:t>
-        </w:r>
-        <w:r>
-          <w:rPr>
-            <w:rStyle w:val="Hyperlink"/>
-          </w:rPr>
-          <w:t>org/index.php</w:t>
+          <w:t>http://linuxcommand.org/index.php</w:t>
         </w:r>
       </w:hyperlink>
     </w:p>
@@ -716,34 +704,14 @@
         </w:numPr>
       </w:pPr>
       <w:r>
-        <w:t>Run Levels (</w:t>
-      </w:r>
-      <w:proofErr w:type="spellStart"/>
-      <w:r>
-        <w:t>rc</w:t>
-      </w:r>
-      <w:proofErr w:type="spellEnd"/>
-      <w:r>
-        <w:t xml:space="preserve"> directories) - </w:t>
+        <w:t xml:space="preserve">Run Levels (rc directories) - </w:t>
       </w:r>
       <w:hyperlink r:id="rId7" w:history="1">
         <w:r>
           <w:rPr>
             <w:rStyle w:val="Hyperlink"/>
           </w:rPr>
-          <w:t>http://www.cs.uni.edu/~diesburg/courses/cs3430_sp19/sessions/s03/s03_gen</w:t>
-        </w:r>
-        <w:r>
-          <w:rPr>
-            <w:rStyle w:val="Hyperlink"/>
-          </w:rPr>
-          <w:t>e</w:t>
-        </w:r>
-        <w:r>
-          <w:rPr>
-            <w:rStyle w:val="Hyperlink"/>
-          </w:rPr>
-          <w:t>sis.ppt</w:t>
+          <w:t>http://www.cs.uni.edu/~diesburg/courses/cs3430_sp19/sessions/s03/s03_genesis.ppt</w:t>
         </w:r>
       </w:hyperlink>
       <w:r>
@@ -772,19 +740,7 @@
           <w:rPr>
             <w:rStyle w:val="Hyperlink"/>
           </w:rPr>
-          <w:t>https://www.linux.com</w:t>
-        </w:r>
-        <w:r>
-          <w:rPr>
-            <w:rStyle w:val="Hyperlink"/>
-          </w:rPr>
-          <w:t>/</w:t>
-        </w:r>
-        <w:r>
-          <w:rPr>
-            <w:rStyle w:val="Hyperlink"/>
-          </w:rPr>
-          <w:t>tutorials/scheduling-magic-intro-cron-linux/</w:t>
+          <w:t>https://www.linux.com/tutorials/scheduling-magic-intro-cron-linux/</w:t>
         </w:r>
       </w:hyperlink>
     </w:p>
@@ -809,19 +765,7 @@
           <w:rPr>
             <w:rStyle w:val="Hyperlink"/>
           </w:rPr>
-          <w:t>https://itsfoss.com/apt-com</w:t>
-        </w:r>
-        <w:r>
-          <w:rPr>
-            <w:rStyle w:val="Hyperlink"/>
-          </w:rPr>
-          <w:t>m</w:t>
-        </w:r>
-        <w:r>
-          <w:rPr>
-            <w:rStyle w:val="Hyperlink"/>
-          </w:rPr>
-          <w:t>and-guide/</w:t>
+          <w:t>https://itsfoss.com/apt-command-guide/</w:t>
         </w:r>
       </w:hyperlink>
     </w:p>
@@ -841,19 +785,7 @@
           <w:rPr>
             <w:rStyle w:val="Hyperlink"/>
           </w:rPr>
-          <w:t>https://www</w:t>
-        </w:r>
-        <w:r>
-          <w:rPr>
-            <w:rStyle w:val="Hyperlink"/>
-          </w:rPr>
-          <w:t>.</w:t>
-        </w:r>
-        <w:r>
-          <w:rPr>
-            <w:rStyle w:val="Hyperlink"/>
-          </w:rPr>
-          <w:t>guru99.com/file-permissions.html</w:t>
+          <w:t>https://www.guru99.com/file-permissions.html</w:t>
         </w:r>
       </w:hyperlink>
       <w:r>
@@ -871,7 +803,7 @@
 </file>
 
 <file path=word/numbering.xml><?xml version="1.0" encoding="utf-8"?>
-<w:numbering xmlns:wpc="http://schemas.microsoft.com/office/word/2010/wordprocessingCanvas" xmlns:cx="http://schemas.microsoft.com/office/drawing/2014/chartex" xmlns:cx1="http://schemas.microsoft.com/office/drawing/2015/9/8/chartex" xmlns:cx2="http://schemas.microsoft.com/office/drawing/2015/10/21/chartex" xmlns:cx3="http://schemas.microsoft.com/office/drawing/2016/5/9/chartex" xmlns:cx4="http://schemas.microsoft.com/office/drawing/2016/5/10/chartex" xmlns:cx5="http://schemas.microsoft.com/office/drawing/2016/5/11/chartex" xmlns:cx6="http://schemas.microsoft.com/office/drawing/2016/5/12/chartex" xmlns:cx7="http://schemas.microsoft.com/office/drawing/2016/5/13/chartex" xmlns:cx8="http://schemas.microsoft.com/office/drawing/2016/5/14/chartex" xmlns:mc="http://schemas.openxmlformats.org/markup-compatibility/2006" xmlns:aink="http://schemas.microsoft.com/office/drawing/2016/ink" xmlns:am3d="http://schemas.microsoft.com/office/drawing/2017/model3d" xmlns:o="urn:schemas-microsoft-com:office:office" xmlns:oel="http://schemas.microsoft.com/office/2019/extlst" xmlns:r="http://schemas.openxmlformats.org/officeDocument/2006/relationships" xmlns:m="http://schemas.openxmlformats.org/officeDocument/2006/math" xmlns:v="urn:schemas-microsoft-com:vml" xmlns:wp14="http://schemas.microsoft.com/office/word/2010/wordprocessingDrawing" xmlns:wp="http://schemas.openxmlformats.org/drawingml/2006/wordprocessingDrawing" xmlns:w10="urn:schemas-microsoft-com:office:word" xmlns:w="http://schemas.openxmlformats.org/wordprocessingml/2006/main" xmlns:w14="http://schemas.microsoft.com/office/word/2010/wordml" xmlns:w15="http://schemas.microsoft.com/office/word/2012/wordml" xmlns:w16cex="http://schemas.microsoft.com/office/word/2018/wordml/cex" xmlns:w16cid="http://schemas.microsoft.com/office/word/2016/wordml/cid" xmlns:w16="http://schemas.microsoft.com/office/word/2018/wordml" xmlns:w16sdtdh="http://schemas.microsoft.com/office/word/2020/wordml/sdtdatahash" xmlns:w16se="http://schemas.microsoft.com/office/word/2015/wordml/symex" xmlns:wpg="http://schemas.microsoft.com/office/word/2010/wordprocessingGroup" xmlns:wpi="http://schemas.microsoft.com/office/word/2010/wordprocessingInk" xmlns:wne="http://schemas.microsoft.com/office/word/2006/wordml" xmlns:wps="http://schemas.microsoft.com/office/word/2010/wordprocessingShape" mc:Ignorable="w14 w15 w16se w16cid w16 w16cex w16sdtdh wp14">
+<w:numbering xmlns:wpc="http://schemas.microsoft.com/office/word/2010/wordprocessingCanvas" xmlns:cx="http://schemas.microsoft.com/office/drawing/2014/chartex" xmlns:cx1="http://schemas.microsoft.com/office/drawing/2015/9/8/chartex" xmlns:cx2="http://schemas.microsoft.com/office/drawing/2015/10/21/chartex" xmlns:cx3="http://schemas.microsoft.com/office/drawing/2016/5/9/chartex" xmlns:cx4="http://schemas.microsoft.com/office/drawing/2016/5/10/chartex" xmlns:cx5="http://schemas.microsoft.com/office/drawing/2016/5/11/chartex" xmlns:cx6="http://schemas.microsoft.com/office/drawing/2016/5/12/chartex" xmlns:cx7="http://schemas.microsoft.com/office/drawing/2016/5/13/chartex" xmlns:cx8="http://schemas.microsoft.com/office/drawing/2016/5/14/chartex" xmlns:mc="http://schemas.openxmlformats.org/markup-compatibility/2006" xmlns:aink="http://schemas.microsoft.com/office/drawing/2016/ink" xmlns:am3d="http://schemas.microsoft.com/office/drawing/2017/model3d" xmlns:o="urn:schemas-microsoft-com:office:office" xmlns:oel="http://schemas.microsoft.com/office/2019/extlst" xmlns:r="http://schemas.openxmlformats.org/officeDocument/2006/relationships" xmlns:m="http://schemas.openxmlformats.org/officeDocument/2006/math" xmlns:v="urn:schemas-microsoft-com:vml" xmlns:wp14="http://schemas.microsoft.com/office/word/2010/wordprocessingDrawing" xmlns:wp="http://schemas.openxmlformats.org/drawingml/2006/wordprocessingDrawing" xmlns:w10="urn:schemas-microsoft-com:office:word" xmlns:w="http://schemas.openxmlformats.org/wordprocessingml/2006/main" xmlns:w14="http://schemas.microsoft.com/office/word/2010/wordml" xmlns:w15="http://schemas.microsoft.com/office/word/2012/wordml" xmlns:w16cex="http://schemas.microsoft.com/office/word/2018/wordml/cex" xmlns:w16cid="http://schemas.microsoft.com/office/word/2016/wordml/cid" xmlns:w16="http://schemas.microsoft.com/office/word/2018/wordml" xmlns:w16du="http://schemas.microsoft.com/office/word/2023/wordml/word16du" xmlns:w16sdtdh="http://schemas.microsoft.com/office/word/2020/wordml/sdtdatahash" xmlns:w16se="http://schemas.microsoft.com/office/word/2015/wordml/symex" xmlns:wpg="http://schemas.microsoft.com/office/word/2010/wordprocessingGroup" xmlns:wpi="http://schemas.microsoft.com/office/word/2010/wordprocessingInk" xmlns:wne="http://schemas.microsoft.com/office/word/2006/wordml" xmlns:wps="http://schemas.microsoft.com/office/word/2010/wordprocessingShape" mc:Ignorable="w14 w15 w16se w16cid w16 w16cex w16sdtdh w16du wp14">
   <w:abstractNum w:abstractNumId="0" w15:restartNumberingAfterBreak="0">
     <w:nsid w:val="270E6FC3"/>
     <w:multiLevelType w:val="hybridMultilevel"/>
@@ -1084,7 +1016,7 @@
 </file>
 
 <file path=word/styles.xml><?xml version="1.0" encoding="utf-8"?>
-<w:styles xmlns:mc="http://schemas.openxmlformats.org/markup-compatibility/2006" xmlns:r="http://schemas.openxmlformats.org/officeDocument/2006/relationships" xmlns:w="http://schemas.openxmlformats.org/wordprocessingml/2006/main" xmlns:w14="http://schemas.microsoft.com/office/word/2010/wordml" xmlns:w15="http://schemas.microsoft.com/office/word/2012/wordml" xmlns:w16cex="http://schemas.microsoft.com/office/word/2018/wordml/cex" xmlns:w16cid="http://schemas.microsoft.com/office/word/2016/wordml/cid" xmlns:w16="http://schemas.microsoft.com/office/word/2018/wordml" xmlns:w16sdtdh="http://schemas.microsoft.com/office/word/2020/wordml/sdtdatahash" xmlns:w16se="http://schemas.microsoft.com/office/word/2015/wordml/symex" mc:Ignorable="w14 w15 w16se w16cid w16 w16cex w16sdtdh">
+<w:styles xmlns:mc="http://schemas.openxmlformats.org/markup-compatibility/2006" xmlns:r="http://schemas.openxmlformats.org/officeDocument/2006/relationships" xmlns:w="http://schemas.openxmlformats.org/wordprocessingml/2006/main" xmlns:w14="http://schemas.microsoft.com/office/word/2010/wordml" xmlns:w15="http://schemas.microsoft.com/office/word/2012/wordml" xmlns:w16cex="http://schemas.microsoft.com/office/word/2018/wordml/cex" xmlns:w16cid="http://schemas.microsoft.com/office/word/2016/wordml/cid" xmlns:w16="http://schemas.microsoft.com/office/word/2018/wordml" xmlns:w16du="http://schemas.microsoft.com/office/word/2023/wordml/word16du" xmlns:w16sdtdh="http://schemas.microsoft.com/office/word/2020/wordml/sdtdatahash" xmlns:w16se="http://schemas.microsoft.com/office/word/2015/wordml/symex" mc:Ignorable="w14 w15 w16se w16cid w16 w16cex w16sdtdh w16du">
   <w:docDefaults>
     <w:rPrDefault>
       <w:rPr>
@@ -1555,6 +1487,25 @@
       <w:shd w:val="clear" w:color="auto" w:fill="E1DFDD"/>
     </w:rPr>
   </w:style>
+  <w:style w:type="table" w:styleId="TableGrid">
+    <w:name w:val="Table Grid"/>
+    <w:basedOn w:val="TableNormal"/>
+    <w:uiPriority w:val="39"/>
+    <w:rsid w:val="007243B7"/>
+    <w:pPr>
+      <w:spacing w:after="0" w:line="240" w:lineRule="auto"/>
+    </w:pPr>
+    <w:tblPr>
+      <w:tblBorders>
+        <w:top w:val="single" w:sz="4" w:space="0" w:color="auto"/>
+        <w:left w:val="single" w:sz="4" w:space="0" w:color="auto"/>
+        <w:bottom w:val="single" w:sz="4" w:space="0" w:color="auto"/>
+        <w:right w:val="single" w:sz="4" w:space="0" w:color="auto"/>
+        <w:insideH w:val="single" w:sz="4" w:space="0" w:color="auto"/>
+        <w:insideV w:val="single" w:sz="4" w:space="0" w:color="auto"/>
+      </w:tblBorders>
+    </w:tblPr>
+  </w:style>
 </w:styles>
 </file>
 

</xml_diff>

<commit_message>
Uploading correct version of P1
</commit_message>
<xml_diff>
--- a/P1_Getting_Started_With_Linux.docx
+++ b/P1_Getting_Started_With_Linux.docx
@@ -56,13 +56,7 @@
         <w:rPr>
           <w:b/>
         </w:rPr>
-        <w:t>Project Information</w:t>
-      </w:r>
-      <w:r>
-        <w:rPr>
-          <w:b/>
-        </w:rPr>
-        <w:t>:</w:t>
+        <w:t>Project Information:</w:t>
       </w:r>
     </w:p>
     <w:tbl>
@@ -411,13 +405,6 @@
     </w:p>
     <w:p>
       <w:pPr>
-        <w:pBdr>
-          <w:bottom w:val="single" w:sz="6" w:space="1" w:color="auto"/>
-        </w:pBdr>
-      </w:pPr>
-    </w:p>
-    <w:p>
-      <w:pPr>
         <w:rPr>
           <w:sz w:val="44"/>
           <w:szCs w:val="44"/>
@@ -464,7 +451,13 @@
         <w:t>,</w:t>
       </w:r>
       <w:r>
-        <w:t xml:space="preserve"> and use the "ls</w:t>
+        <w:t xml:space="preserve"> and use the</w:t>
+      </w:r>
+      <w:r>
+        <w:t xml:space="preserve"> list</w:t>
+      </w:r>
+      <w:r>
+        <w:t xml:space="preserve"> "ls</w:t>
       </w:r>
       <w:r>
         <w:t xml:space="preserve"> -a</w:t>
@@ -505,7 +498,71 @@
     </w:p>
     <w:p>
       <w:r>
-        <w:t xml:space="preserve">3. Linux package managers are important.  Ubuntu is a Debian-based distribution, so it uses the "apt" repository system with the "dpkg" package manager.  </w:t>
+        <w:t xml:space="preserve">3. Linux is very proactive about implementing the security policy of “least-privilege”.  This means that you often start off as a regular user with a limited set of permissions to do things.  To make system administration changes, you often have to use permissions of a </w:t>
+      </w:r>
+      <w:r>
+        <w:rPr>
+          <w:b/>
+          <w:bCs/>
+        </w:rPr>
+        <w:t>s</w:t>
+      </w:r>
+      <w:r>
+        <w:t xml:space="preserve">uper </w:t>
+      </w:r>
+      <w:r>
+        <w:rPr>
+          <w:b/>
+          <w:bCs/>
+        </w:rPr>
+        <w:t>u</w:t>
+      </w:r>
+      <w:r>
+        <w:t>ser, with commands ‘su’ and ‘sudo’.   Please answer the following questions:</w:t>
+      </w:r>
+    </w:p>
+    <w:p>
+      <w:r>
+        <w:tab/>
+        <w:t>- What is the ‘sudo’ command and how would you use it?</w:t>
+      </w:r>
+    </w:p>
+    <w:p>
+      <w:r>
+        <w:tab/>
+        <w:t xml:space="preserve">- What is the output of running the command: </w:t>
+      </w:r>
+      <w:r>
+        <w:rPr>
+          <w:highlight w:val="lightGray"/>
+        </w:rPr>
+        <w:t>ls /roo</w:t>
+      </w:r>
+      <w:r>
+        <w:rPr>
+          <w:highlight w:val="lightGray"/>
+        </w:rPr>
+        <w:t>t</w:t>
+      </w:r>
+    </w:p>
+    <w:p>
+      <w:r>
+        <w:tab/>
+        <w:t xml:space="preserve">- What is the output of running the command: </w:t>
+      </w:r>
+      <w:r>
+        <w:rPr>
+          <w:highlight w:val="lightGray"/>
+        </w:rPr>
+        <w:t>sudo ls /root</w:t>
+      </w:r>
+    </w:p>
+    <w:p>
+      <w:r>
+        <w:t>4</w:t>
+      </w:r>
+      <w:r>
+        <w:t xml:space="preserve">. Linux package managers are important.  Ubuntu is a Debian-based distribution, so it uses the "apt" repository system with the "dpkg" package manager.  </w:t>
       </w:r>
       <w:r>
         <w:t xml:space="preserve">(Yes, it also uses snap, but please ignore that for now.)  </w:t>
@@ -540,12 +597,57 @@
     </w:p>
     <w:p>
       <w:r>
-        <w:t>4. Linux uses a service called cron to run needed scripts over certain time intervals.  Please describe the cron jobs your server is running and when those jobs occur.  How would you add a new cron job?</w:t>
-      </w:r>
-    </w:p>
-    <w:p>
-      <w:r>
-        <w:t>5. How do you add users to a Linux system</w:t>
+        <w:t>5</w:t>
+      </w:r>
+      <w:r>
+        <w:t>. Linux servers will host “services”, which are large apps that typically begin on startup.  Often times, a system administrator will have to stop/start/restart these services after making configuration changes.</w:t>
+      </w:r>
+      <w:r>
+        <w:t xml:space="preserve">  Please answer the foll</w:t>
+      </w:r>
+      <w:r>
+        <w:t>owing questions (you can use sys</w:t>
+      </w:r>
+      <w:r>
+        <w:t>tem</w:t>
+      </w:r>
+      <w:r>
+        <w:t>ctl or service):</w:t>
+      </w:r>
+    </w:p>
+    <w:p>
+      <w:r>
+        <w:tab/>
+        <w:t>- List what services are running?</w:t>
+      </w:r>
+    </w:p>
+    <w:p>
+      <w:r>
+        <w:tab/>
+        <w:t>- Stop/start/restart a service?</w:t>
+      </w:r>
+    </w:p>
+    <w:p>
+      <w:r>
+        <w:tab/>
+        <w:t>- Get information about a service by looking at its status?</w:t>
+      </w:r>
+    </w:p>
+    <w:p>
+      <w:r>
+        <w:lastRenderedPageBreak/>
+        <w:t>6</w:t>
+      </w:r>
+      <w:r>
+        <w:t>. Linux uses a service called cron to run needed scripts over certain time intervals.  Please describe the cron jobs your server is running and when those jobs occur.  How would you add a new cron job?</w:t>
+      </w:r>
+    </w:p>
+    <w:p>
+      <w:r>
+        <w:t>7</w:t>
+      </w:r>
+      <w:r>
+        <w:t>. How do you add users to a Linux system</w:t>
       </w:r>
       <w:r>
         <w:t xml:space="preserve"> through the command line</w:t>
@@ -562,12 +664,10 @@
     </w:p>
     <w:p>
       <w:r>
-        <w:t>6. Take a look inside of /etc/rc[number].d/.  All of the rc[number].d directories contain start up and shut down scripts for services, where S="start" and K="kill" or "shutdown".  List and describe 5 different services that start up in the /etc/rc2.d/ directory when the OS boots.</w:t>
-      </w:r>
-    </w:p>
-    <w:p>
-      <w:r>
-        <w:t>7. File permissions are important.  If you run the command “ls –la” in any directory on the command line, you will see a string of permissions for files and directories like this (here are 5 random ones from my system):</w:t>
+        <w:t>8</w:t>
+      </w:r>
+      <w:r>
+        <w:t>. File permissions are important.  If you run the command “ls –la” in any directory on the command line, you will see a string of permissions for files and directories like this (here are 5 random ones from my system):</w:t>
       </w:r>
     </w:p>
     <w:p>
@@ -575,7 +675,6 @@
         <w:rPr>
           <w:noProof/>
         </w:rPr>
-        <w:lastRenderedPageBreak/>
         <w:drawing>
           <wp:inline distT="0" distB="0" distL="0" distR="0" wp14:anchorId="025688DB" wp14:editId="4CCCDB47">
             <wp:extent cx="1304925" cy="933450"/>
@@ -614,33 +713,19 @@
       </w:r>
     </w:p>
     <w:p>
-      <w:pPr>
-        <w:pBdr>
-          <w:bottom w:val="single" w:sz="6" w:space="1" w:color="auto"/>
-        </w:pBdr>
-      </w:pPr>
       <w:r>
         <w:t>Please tell me (1) what the permissions mean, (2) how you change them, and (3) what this permission string means: “drwxr-xr-x”.</w:t>
       </w:r>
     </w:p>
     <w:p>
       <w:pPr>
-        <w:pBdr>
-          <w:bottom w:val="single" w:sz="6" w:space="1" w:color="auto"/>
-        </w:pBdr>
-      </w:pPr>
-    </w:p>
-    <w:p>
-      <w:pPr>
-        <w:rPr>
-          <w:sz w:val="44"/>
-          <w:szCs w:val="44"/>
-        </w:rPr>
-      </w:pPr>
-      <w:r>
-        <w:rPr>
-          <w:sz w:val="44"/>
-          <w:szCs w:val="44"/>
+        <w:rPr>
+          <w:b/>
+        </w:rPr>
+      </w:pPr>
+      <w:r>
+        <w:rPr>
+          <w:b/>
         </w:rPr>
         <w:t>Resources:</w:t>
       </w:r>
@@ -664,6 +749,11 @@
           <w:ilvl w:val="0"/>
           <w:numId w:val="1"/>
         </w:numPr>
+        <w:rPr>
+          <w:rStyle w:val="Hyperlink"/>
+          <w:color w:val="auto"/>
+          <w:u w:val="none"/>
+        </w:rPr>
       </w:pPr>
       <w:r>
         <w:t>Basic Unix Commands</w:t>
@@ -691,8 +781,16 @@
       <w:r>
         <w:t xml:space="preserve">Common Linux shell command cheat sheet: </w:t>
       </w:r>
-      <w:r>
-        <w:t>https://www.cs.uni.edu/~diesburg/courses/cs3430_sp20/recitations/r01/linux_commands.pdf</w:t>
+      <w:hyperlink r:id="rId7" w:history="1">
+        <w:r>
+          <w:rPr>
+            <w:rStyle w:val="Hyperlink"/>
+          </w:rPr>
+          <w:t>https://www.cs.uni.edu/~diesburg/courses/cs3430_sp20/recitations/r01/linux_commands.pdf</w:t>
+        </w:r>
+      </w:hyperlink>
+      <w:r>
+        <w:t xml:space="preserve"> </w:t>
       </w:r>
     </w:p>
     <w:p>
@@ -704,24 +802,18 @@
         </w:numPr>
       </w:pPr>
       <w:r>
-        <w:t xml:space="preserve">Run Levels (rc directories) - </w:t>
-      </w:r>
-      <w:hyperlink r:id="rId7" w:history="1">
+        <w:t xml:space="preserve">Using sudo for beginners: </w:t>
+      </w:r>
+      <w:hyperlink r:id="rId8" w:history="1">
         <w:r>
           <w:rPr>
             <w:rStyle w:val="Hyperlink"/>
           </w:rPr>
-          <w:t>http://www.cs.uni.edu/~diesburg/courses/cs3430_sp19/sessions/s03/s03_genesis.ppt</w:t>
+          <w:t>https://www.pluralsight.com/resources/blog/cloud/linux-commands-for-beginners-sudo</w:t>
         </w:r>
       </w:hyperlink>
       <w:r>
-        <w:t xml:space="preserve"> (look at slides 15-</w:t>
-      </w:r>
-      <w:r>
-        <w:t>18</w:t>
-      </w:r>
-      <w:r>
-        <w:t>)</w:t>
+        <w:t xml:space="preserve"> </w:t>
       </w:r>
     </w:p>
     <w:p>
@@ -733,9 +825,32 @@
         </w:numPr>
       </w:pPr>
       <w:r>
+        <w:t xml:space="preserve">Start/stop/restart services: </w:t>
+      </w:r>
+      <w:hyperlink r:id="rId9" w:history="1">
+        <w:r>
+          <w:rPr>
+            <w:rStyle w:val="Hyperlink"/>
+          </w:rPr>
+          <w:t>https://itsfoss.com/start-stop-restart-services-linux/</w:t>
+        </w:r>
+      </w:hyperlink>
+      <w:r>
+        <w:t xml:space="preserve"> </w:t>
+      </w:r>
+    </w:p>
+    <w:p>
+      <w:pPr>
+        <w:pStyle w:val="ListParagraph"/>
+        <w:numPr>
+          <w:ilvl w:val="0"/>
+          <w:numId w:val="1"/>
+        </w:numPr>
+      </w:pPr>
+      <w:r>
         <w:t xml:space="preserve">Cron - </w:t>
       </w:r>
-      <w:hyperlink r:id="rId8" w:history="1">
+      <w:hyperlink r:id="rId10" w:history="1">
         <w:r>
           <w:rPr>
             <w:rStyle w:val="Hyperlink"/>
@@ -760,7 +875,7 @@
       <w:r>
         <w:t xml:space="preserve">Using apt - </w:t>
       </w:r>
-      <w:hyperlink r:id="rId9" w:history="1">
+      <w:hyperlink r:id="rId11" w:history="1">
         <w:r>
           <w:rPr>
             <w:rStyle w:val="Hyperlink"/>
@@ -780,7 +895,7 @@
       <w:r>
         <w:t xml:space="preserve">File and directory permissions - </w:t>
       </w:r>
-      <w:hyperlink r:id="rId10" w:history="1">
+      <w:hyperlink r:id="rId12" w:history="1">
         <w:r>
           <w:rPr>
             <w:rStyle w:val="Hyperlink"/>
@@ -1006,11 +1121,127 @@
       </w:pPr>
     </w:lvl>
   </w:abstractNum>
+  <w:abstractNum w:abstractNumId="2" w15:restartNumberingAfterBreak="0">
+    <w:nsid w:val="5681626F"/>
+    <w:multiLevelType w:val="hybridMultilevel"/>
+    <w:tmpl w:val="F6FCB612"/>
+    <w:lvl w:ilvl="0" w:tplc="04090001">
+      <w:start w:val="1"/>
+      <w:numFmt w:val="bullet"/>
+      <w:lvlText w:val=""/>
+      <w:lvlJc w:val="left"/>
+      <w:pPr>
+        <w:ind w:left="720" w:hanging="360"/>
+      </w:pPr>
+      <w:rPr>
+        <w:rFonts w:ascii="Symbol" w:hAnsi="Symbol" w:hint="default"/>
+      </w:rPr>
+    </w:lvl>
+    <w:lvl w:ilvl="1" w:tplc="04090003" w:tentative="1">
+      <w:start w:val="1"/>
+      <w:numFmt w:val="bullet"/>
+      <w:lvlText w:val="o"/>
+      <w:lvlJc w:val="left"/>
+      <w:pPr>
+        <w:ind w:left="1440" w:hanging="360"/>
+      </w:pPr>
+      <w:rPr>
+        <w:rFonts w:ascii="Courier New" w:hAnsi="Courier New" w:cs="Courier New" w:hint="default"/>
+      </w:rPr>
+    </w:lvl>
+    <w:lvl w:ilvl="2" w:tplc="04090005" w:tentative="1">
+      <w:start w:val="1"/>
+      <w:numFmt w:val="bullet"/>
+      <w:lvlText w:val=""/>
+      <w:lvlJc w:val="left"/>
+      <w:pPr>
+        <w:ind w:left="2160" w:hanging="360"/>
+      </w:pPr>
+      <w:rPr>
+        <w:rFonts w:ascii="Wingdings" w:hAnsi="Wingdings" w:hint="default"/>
+      </w:rPr>
+    </w:lvl>
+    <w:lvl w:ilvl="3" w:tplc="04090001" w:tentative="1">
+      <w:start w:val="1"/>
+      <w:numFmt w:val="bullet"/>
+      <w:lvlText w:val=""/>
+      <w:lvlJc w:val="left"/>
+      <w:pPr>
+        <w:ind w:left="2880" w:hanging="360"/>
+      </w:pPr>
+      <w:rPr>
+        <w:rFonts w:ascii="Symbol" w:hAnsi="Symbol" w:hint="default"/>
+      </w:rPr>
+    </w:lvl>
+    <w:lvl w:ilvl="4" w:tplc="04090003" w:tentative="1">
+      <w:start w:val="1"/>
+      <w:numFmt w:val="bullet"/>
+      <w:lvlText w:val="o"/>
+      <w:lvlJc w:val="left"/>
+      <w:pPr>
+        <w:ind w:left="3600" w:hanging="360"/>
+      </w:pPr>
+      <w:rPr>
+        <w:rFonts w:ascii="Courier New" w:hAnsi="Courier New" w:cs="Courier New" w:hint="default"/>
+      </w:rPr>
+    </w:lvl>
+    <w:lvl w:ilvl="5" w:tplc="04090005" w:tentative="1">
+      <w:start w:val="1"/>
+      <w:numFmt w:val="bullet"/>
+      <w:lvlText w:val=""/>
+      <w:lvlJc w:val="left"/>
+      <w:pPr>
+        <w:ind w:left="4320" w:hanging="360"/>
+      </w:pPr>
+      <w:rPr>
+        <w:rFonts w:ascii="Wingdings" w:hAnsi="Wingdings" w:hint="default"/>
+      </w:rPr>
+    </w:lvl>
+    <w:lvl w:ilvl="6" w:tplc="04090001" w:tentative="1">
+      <w:start w:val="1"/>
+      <w:numFmt w:val="bullet"/>
+      <w:lvlText w:val=""/>
+      <w:lvlJc w:val="left"/>
+      <w:pPr>
+        <w:ind w:left="5040" w:hanging="360"/>
+      </w:pPr>
+      <w:rPr>
+        <w:rFonts w:ascii="Symbol" w:hAnsi="Symbol" w:hint="default"/>
+      </w:rPr>
+    </w:lvl>
+    <w:lvl w:ilvl="7" w:tplc="04090003" w:tentative="1">
+      <w:start w:val="1"/>
+      <w:numFmt w:val="bullet"/>
+      <w:lvlText w:val="o"/>
+      <w:lvlJc w:val="left"/>
+      <w:pPr>
+        <w:ind w:left="5760" w:hanging="360"/>
+      </w:pPr>
+      <w:rPr>
+        <w:rFonts w:ascii="Courier New" w:hAnsi="Courier New" w:cs="Courier New" w:hint="default"/>
+      </w:rPr>
+    </w:lvl>
+    <w:lvl w:ilvl="8" w:tplc="04090005" w:tentative="1">
+      <w:start w:val="1"/>
+      <w:numFmt w:val="bullet"/>
+      <w:lvlText w:val=""/>
+      <w:lvlJc w:val="left"/>
+      <w:pPr>
+        <w:ind w:left="6480" w:hanging="360"/>
+      </w:pPr>
+      <w:rPr>
+        <w:rFonts w:ascii="Wingdings" w:hAnsi="Wingdings" w:hint="default"/>
+      </w:rPr>
+    </w:lvl>
+  </w:abstractNum>
   <w:num w:numId="1" w16cid:durableId="102380087">
     <w:abstractNumId w:val="0"/>
   </w:num>
   <w:num w:numId="2" w16cid:durableId="201939373">
     <w:abstractNumId w:val="1"/>
+  </w:num>
+  <w:num w:numId="3" w16cid:durableId="265575261">
+    <w:abstractNumId w:val="2"/>
   </w:num>
 </w:numbering>
 </file>
@@ -1413,6 +1644,7 @@
   <w:style w:type="paragraph" w:default="1" w:styleId="Normal">
     <w:name w:val="Normal"/>
     <w:qFormat/>
+    <w:rsid w:val="002E504F"/>
   </w:style>
   <w:style w:type="character" w:default="1" w:styleId="DefaultParagraphFont">
     <w:name w:val="Default Paragraph Font"/>
@@ -1491,7 +1723,7 @@
     <w:name w:val="Table Grid"/>
     <w:basedOn w:val="TableNormal"/>
     <w:uiPriority w:val="39"/>
-    <w:rsid w:val="007243B7"/>
+    <w:rsid w:val="000F5BCC"/>
     <w:pPr>
       <w:spacing w:after="0" w:line="240" w:lineRule="auto"/>
     </w:pPr>

</xml_diff>